<commit_message>
login signup added and ui changed a bit
</commit_message>
<xml_diff>
--- a/Major project features.docx
+++ b/Major project features.docx
@@ -14,13 +14,8 @@
       </w:r>
       <w:r>
         <w:br/>
-        <w:t xml:space="preserve">4 Pages- Index, Show, </w:t>
+        <w:t>4 Pages- Index, Show, Edit,Add</w:t>
       </w:r>
-      <w:proofErr w:type="spellStart"/>
-      <w:r>
-        <w:t>Edit,Add</w:t>
-      </w:r>
-      <w:proofErr w:type="spellEnd"/>
       <w:r>
         <w:br/>
         <w:t>Index page shows all the current listings in the database with card format</w:t>
@@ -47,6 +42,22 @@
         <w:t>Errors Handled</w:t>
       </w:r>
     </w:p>
+    <w:p>
+      <w:r>
+        <w:t>Review section added with deletions handled… if listing gets deleted reviews for that gets deleted too</w:t>
+      </w:r>
+    </w:p>
+    <w:p>
+      <w:r>
+        <w:t>Applied concept of router, session , flash messages</w:t>
+      </w:r>
+    </w:p>
+    <w:p>
+      <w:r>
+        <w:t xml:space="preserve">SignUp and Login functionality - Used passport for authentication </w:t>
+      </w:r>
+    </w:p>
+    <w:p/>
     <w:p>
       <w:r>
         <w:br/>

</xml_diff>

<commit_message>
fully functional CRUD website
</commit_message>
<xml_diff>
--- a/Major project features.docx
+++ b/Major project features.docx
@@ -14,8 +14,15 @@
       </w:r>
       <w:r>
         <w:br/>
-        <w:t>4 Pages- Index, Show, Edit,Add</w:t>
-      </w:r>
+        <w:t xml:space="preserve">4 Pages- Index, Show, </w:t>
+      </w:r>
+      <w:proofErr w:type="spellStart"/>
+      <w:proofErr w:type="gramStart"/>
+      <w:r>
+        <w:t>Edit,Add</w:t>
+      </w:r>
+      <w:proofErr w:type="spellEnd"/>
+      <w:proofErr w:type="gramEnd"/>
       <w:r>
         <w:br/>
         <w:t>Index page shows all the current listings in the database with card format</w:t>
@@ -33,8 +40,13 @@
       </w:r>
     </w:p>
     <w:p>
-      <w:r>
-        <w:t>Form Validations</w:t>
+      <w:proofErr w:type="gramStart"/>
+      <w:r>
+        <w:t>Form</w:t>
+      </w:r>
+      <w:proofErr w:type="gramEnd"/>
+      <w:r>
+        <w:t xml:space="preserve"> Validations</w:t>
       </w:r>
     </w:p>
     <w:p>
@@ -49,20 +61,403 @@
     </w:p>
     <w:p>
       <w:r>
-        <w:t>Applied concept of router, session , flash messages</w:t>
-      </w:r>
-    </w:p>
-    <w:p>
-      <w:r>
-        <w:t xml:space="preserve">SignUp and Login functionality - Used passport for authentication </w:t>
+        <w:t xml:space="preserve">Applied concept of router, </w:t>
+      </w:r>
+      <w:proofErr w:type="gramStart"/>
+      <w:r>
+        <w:t>session ,</w:t>
+      </w:r>
+      <w:proofErr w:type="gramEnd"/>
+      <w:r>
+        <w:t xml:space="preserve"> flash messages</w:t>
+      </w:r>
+    </w:p>
+    <w:p>
+      <w:proofErr w:type="spellStart"/>
+      <w:r>
+        <w:t>SignUp</w:t>
+      </w:r>
+      <w:proofErr w:type="spellEnd"/>
+      <w:r>
+        <w:t xml:space="preserve"> and Login functionality - Used passport for authentication </w:t>
+      </w:r>
+      <w:r>
+        <w:t>and authorization</w:t>
+      </w:r>
+    </w:p>
+    <w:p>
+      <w:r>
+        <w:t>Implemented the project using MVC framework</w:t>
+      </w:r>
+      <w:r>
+        <w:br/>
+      </w:r>
+      <w:r>
+        <w:br/>
+        <w:t xml:space="preserve">Used Google Maps API for location of listing. </w:t>
       </w:r>
     </w:p>
     <w:p/>
     <w:p>
       <w:r>
+        <w:t>is a full-stack web application designed to be a comprehensive platform for discovering and managing property listings. It provides a seamless user experience for browsing, adding, and reviewing unique stays, built on the MVC (Model-View-Controller) architectural pattern to ensure a scalable and organized codebase.</w:t>
+      </w:r>
+    </w:p>
+    <w:p>
+      <w:pPr>
+        <w:rPr>
+          <w:b/>
+          <w:bCs/>
+        </w:rPr>
+      </w:pPr>
+      <w:r>
+        <w:rPr>
+          <w:b/>
+          <w:bCs/>
+        </w:rPr>
+        <w:t>Key Features:</w:t>
+      </w:r>
+    </w:p>
+    <w:p>
+      <w:pPr>
+        <w:numPr>
+          <w:ilvl w:val="0"/>
+          <w:numId w:val="1"/>
+        </w:numPr>
+      </w:pPr>
+      <w:r>
+        <w:rPr>
+          <w:b/>
+          <w:bCs/>
+        </w:rPr>
+        <w:t>Dynamic CRUD Operations:</w:t>
+      </w:r>
+      <w:r>
+        <w:t xml:space="preserve"> Users can create new listings, view detailed information, update existing property details, and delete listings. All changes are dynamically reflected in the database.</w:t>
+      </w:r>
+    </w:p>
+    <w:p>
+      <w:pPr>
+        <w:numPr>
+          <w:ilvl w:val="0"/>
+          <w:numId w:val="1"/>
+        </w:numPr>
+      </w:pPr>
+      <w:r>
+        <w:rPr>
+          <w:b/>
+          <w:bCs/>
+        </w:rPr>
+        <w:t>Interactive Listing Showcase:</w:t>
+      </w:r>
+      <w:r>
+        <w:t xml:space="preserve"> The main page displays all available properties in an intuitive card-based layout. Each card links to a detailed "show" page with comprehensive information, including images, descriptions, pricing, and location.</w:t>
+      </w:r>
+    </w:p>
+    <w:p>
+      <w:pPr>
+        <w:numPr>
+          <w:ilvl w:val="0"/>
+          <w:numId w:val="1"/>
+        </w:numPr>
+      </w:pPr>
+      <w:r>
+        <w:rPr>
+          <w:b/>
+          <w:bCs/>
+        </w:rPr>
+        <w:lastRenderedPageBreak/>
+        <w:t>User Authentication &amp; Authorization:</w:t>
+      </w:r>
+      <w:r>
+        <w:t xml:space="preserve"> Secure user registration and login functionality is implemented using Passport.js, ensuring that only authenticated users can add, edit, or delete their own listings and post reviews.</w:t>
+      </w:r>
+    </w:p>
+    <w:p>
+      <w:pPr>
+        <w:numPr>
+          <w:ilvl w:val="0"/>
+          <w:numId w:val="1"/>
+        </w:numPr>
+      </w:pPr>
+      <w:r>
+        <w:rPr>
+          <w:b/>
+          <w:bCs/>
+        </w:rPr>
+        <w:t>Integrated Review System:</w:t>
+      </w:r>
+      <w:r>
+        <w:t xml:space="preserve"> Users can post reviews for listings. The system is designed to maintain data integrity; if a listing is deleted, all associated reviews are also automatically removed from the database.</w:t>
+      </w:r>
+    </w:p>
+    <w:p>
+      <w:pPr>
+        <w:numPr>
+          <w:ilvl w:val="0"/>
+          <w:numId w:val="1"/>
+        </w:numPr>
+      </w:pPr>
+      <w:r>
+        <w:rPr>
+          <w:b/>
+          <w:bCs/>
+        </w:rPr>
+        <w:t>Interactive Location Mapping:</w:t>
+      </w:r>
+      <w:r>
+        <w:t xml:space="preserve"> Leverages the Google Maps API to display the precise location of each property, enhancing the user's ability to visualize and plan their stay.</w:t>
+      </w:r>
+    </w:p>
+    <w:p>
+      <w:pPr>
+        <w:numPr>
+          <w:ilvl w:val="0"/>
+          <w:numId w:val="1"/>
+        </w:numPr>
+      </w:pPr>
+      <w:r>
+        <w:rPr>
+          <w:b/>
+          <w:bCs/>
+        </w:rPr>
+        <w:t>Robust Error Handling &amp; Validation:</w:t>
+      </w:r>
+      <w:r>
+        <w:t xml:space="preserve"> Implemented comprehensive server-side form validations and error handling to ensure data integrity and provide clear user feedback through flash messages.</w:t>
+      </w:r>
+    </w:p>
+    <w:p>
+      <w:pPr>
+        <w:rPr>
+          <w:b/>
+          <w:bCs/>
+        </w:rPr>
+      </w:pPr>
+      <w:r>
+        <w:rPr>
+          <w:b/>
+          <w:bCs/>
+        </w:rPr>
+        <w:t>Technical Stack:</w:t>
+      </w:r>
+    </w:p>
+    <w:p>
+      <w:pPr>
+        <w:numPr>
+          <w:ilvl w:val="0"/>
+          <w:numId w:val="2"/>
+        </w:numPr>
+      </w:pPr>
+      <w:r>
+        <w:rPr>
+          <w:b/>
+          <w:bCs/>
+        </w:rPr>
+        <w:t>Backend:</w:t>
+      </w:r>
+      <w:r>
+        <w:t xml:space="preserve"> Node.js, Express.js</w:t>
+      </w:r>
+    </w:p>
+    <w:p>
+      <w:pPr>
+        <w:numPr>
+          <w:ilvl w:val="0"/>
+          <w:numId w:val="2"/>
+        </w:numPr>
+      </w:pPr>
+      <w:r>
+        <w:rPr>
+          <w:b/>
+          <w:bCs/>
+        </w:rPr>
+        <w:t>Database:</w:t>
+      </w:r>
+      <w:r>
+        <w:t xml:space="preserve"> MongoDB</w:t>
+      </w:r>
+    </w:p>
+    <w:p>
+      <w:pPr>
+        <w:numPr>
+          <w:ilvl w:val="0"/>
+          <w:numId w:val="2"/>
+        </w:numPr>
+      </w:pPr>
+      <w:r>
+        <w:rPr>
+          <w:b/>
+          <w:bCs/>
+        </w:rPr>
+        <w:t>Authentication:</w:t>
+      </w:r>
+      <w:r>
+        <w:t xml:space="preserve"> Passport.js</w:t>
+      </w:r>
+    </w:p>
+    <w:p>
+      <w:pPr>
+        <w:numPr>
+          <w:ilvl w:val="0"/>
+          <w:numId w:val="2"/>
+        </w:numPr>
+      </w:pPr>
+      <w:r>
+        <w:rPr>
+          <w:b/>
+          <w:bCs/>
+        </w:rPr>
+        <w:t>Frontend &amp; Templating:</w:t>
+      </w:r>
+      <w:r>
+        <w:t xml:space="preserve"> EJS (Embedded JavaScript templates)</w:t>
+      </w:r>
+    </w:p>
+    <w:p>
+      <w:pPr>
+        <w:numPr>
+          <w:ilvl w:val="0"/>
+          <w:numId w:val="2"/>
+        </w:numPr>
+      </w:pPr>
+      <w:r>
+        <w:rPr>
+          <w:b/>
+          <w:bCs/>
+        </w:rPr>
+        <w:t>APIs:</w:t>
+      </w:r>
+      <w:r>
+        <w:t xml:space="preserve"> Google Maps API</w:t>
+      </w:r>
+    </w:p>
+    <w:p>
+      <w:pPr>
+        <w:numPr>
+          <w:ilvl w:val="0"/>
+          <w:numId w:val="2"/>
+        </w:numPr>
+      </w:pPr>
+      <w:r>
+        <w:rPr>
+          <w:b/>
+          <w:bCs/>
+        </w:rPr>
+        <w:t>Core Concepts:</w:t>
+      </w:r>
+      <w:r>
+        <w:t xml:space="preserve"> MVC Architecture, RESTful Routing, Session Management</w:t>
+      </w:r>
+    </w:p>
+    <w:p/>
+    <w:p/>
+    <w:p/>
+    <w:p>
+      <w:pPr>
+        <w:rPr>
+          <w:szCs w:val="24"/>
+        </w:rPr>
+      </w:pPr>
+      <w:r>
         <w:br/>
       </w:r>
     </w:p>
+    <w:p>
+      <w:pPr>
+        <w:rPr>
+          <w:b/>
+          <w:bCs/>
+          <w:szCs w:val="24"/>
+        </w:rPr>
+      </w:pPr>
+      <w:r>
+        <w:rPr>
+          <w:szCs w:val="24"/>
+        </w:rPr>
+        <w:t>Wanderlust is a full-stack accommodations platform built with the MVC pattern, allowing users to discover, manage, and review property listings through an intuitive interface.</w:t>
+      </w:r>
+    </w:p>
+    <w:p/>
+    <w:p>
+      <w:r>
+        <w:t>Wanderlust is a full-stack accommodations platform built with the MVC pattern, allowing users to discover, manage, and review property listings through an intuitive interface.</w:t>
+      </w:r>
+    </w:p>
+    <w:p>
+      <w:r>
+        <w:rPr>
+          <w:b/>
+          <w:bCs/>
+        </w:rPr>
+        <w:lastRenderedPageBreak/>
+        <w:t>CRUD Functionality:</w:t>
+      </w:r>
+      <w:r>
+        <w:t> Enables users to create, read, update, and delete property listings, which are displayed in a dynamic card-based gallery. Each listing has a detailed view page.</w:t>
+      </w:r>
+    </w:p>
+    <w:p>
+      <w:r>
+        <w:rPr>
+          <w:b/>
+          <w:bCs/>
+        </w:rPr>
+        <w:t>Secure User &amp; Session Management:</w:t>
+      </w:r>
+      <w:r>
+        <w:t> Implements user authentication and authorization with Passport.js, allowing users to securely manage their own listings and post reviews.</w:t>
+      </w:r>
+    </w:p>
+    <w:p>
+      <w:r>
+        <w:rPr>
+          <w:b/>
+          <w:bCs/>
+        </w:rPr>
+        <w:t>Interactive Mapping &amp; UX:</w:t>
+      </w:r>
+      <w:r>
+        <w:t> Integrates the Google Maps API for location visualization and uses server-side validation with flash messages to ensure a smooth user experience.</w:t>
+      </w:r>
+    </w:p>
+    <w:p>
+      <w:pPr>
+        <w:numPr>
+          <w:ilvl w:val="0"/>
+          <w:numId w:val="4"/>
+        </w:numPr>
+      </w:pPr>
+      <w:r>
+        <w:rPr>
+          <w:b/>
+          <w:bCs/>
+        </w:rPr>
+        <w:t>Primary Stack:</w:t>
+      </w:r>
+      <w:r>
+        <w:t> Node.js, Express.js, MongoDB, EJS</w:t>
+      </w:r>
+    </w:p>
+    <w:p>
+      <w:pPr>
+        <w:numPr>
+          <w:ilvl w:val="0"/>
+          <w:numId w:val="4"/>
+        </w:numPr>
+      </w:pPr>
+      <w:r>
+        <w:rPr>
+          <w:b/>
+          <w:bCs/>
+        </w:rPr>
+        <w:t>Core Technologies:</w:t>
+      </w:r>
+      <w:r>
+        <w:t> Passport.js, Google Maps API, RESTful Routing, Session Management</w:t>
+      </w:r>
+    </w:p>
+    <w:p/>
     <w:p/>
     <w:sectPr>
       <w:pgSz w:w="12240" w:h="15840"/>
@@ -72,6 +467,615 @@
     </w:sectPr>
   </w:body>
 </w:document>
+</file>
+
+<file path=word/numbering.xml><?xml version="1.0" encoding="utf-8"?>
+<w:numbering xmlns:wpc="http://schemas.microsoft.com/office/word/2010/wordprocessingCanvas" xmlns:cx="http://schemas.microsoft.com/office/drawing/2014/chartex" xmlns:cx1="http://schemas.microsoft.com/office/drawing/2015/9/8/chartex" xmlns:cx2="http://schemas.microsoft.com/office/drawing/2015/10/21/chartex" xmlns:cx3="http://schemas.microsoft.com/office/drawing/2016/5/9/chartex" xmlns:cx4="http://schemas.microsoft.com/office/drawing/2016/5/10/chartex" xmlns:cx5="http://schemas.microsoft.com/office/drawing/2016/5/11/chartex" xmlns:cx6="http://schemas.microsoft.com/office/drawing/2016/5/12/chartex" xmlns:cx7="http://schemas.microsoft.com/office/drawing/2016/5/13/chartex" xmlns:cx8="http://schemas.microsoft.com/office/drawing/2016/5/14/chartex" xmlns:mc="http://schemas.openxmlformats.org/markup-compatibility/2006" xmlns:aink="http://schemas.microsoft.com/office/drawing/2016/ink" xmlns:am3d="http://schemas.microsoft.com/office/drawing/2017/model3d" xmlns:o="urn:schemas-microsoft-com:office:office" xmlns:oel="http://schemas.microsoft.com/office/2019/extlst" xmlns:r="http://schemas.openxmlformats.org/officeDocument/2006/relationships" xmlns:m="http://schemas.openxmlformats.org/officeDocument/2006/math" xmlns:v="urn:schemas-microsoft-com:vml" xmlns:wp14="http://schemas.microsoft.com/office/word/2010/wordprocessingDrawing" xmlns:wp="http://schemas.openxmlformats.org/drawingml/2006/wordprocessingDrawing" xmlns:w10="urn:schemas-microsoft-com:office:word" xmlns:w="http://schemas.openxmlformats.org/wordprocessingml/2006/main" xmlns:w14="http://schemas.microsoft.com/office/word/2010/wordml" xmlns:w15="http://schemas.microsoft.com/office/word/2012/wordml" xmlns:w16cex="http://schemas.microsoft.com/office/word/2018/wordml/cex" xmlns:w16cid="http://schemas.microsoft.com/office/word/2016/wordml/cid" xmlns:w16="http://schemas.microsoft.com/office/word/2018/wordml" xmlns:w16du="http://schemas.microsoft.com/office/word/2023/wordml/word16du" xmlns:w16sdtdh="http://schemas.microsoft.com/office/word/2020/wordml/sdtdatahash" xmlns:w16sdtfl="http://schemas.microsoft.com/office/word/2024/wordml/sdtformatlock" xmlns:w16se="http://schemas.microsoft.com/office/word/2015/wordml/symex" xmlns:wpg="http://schemas.microsoft.com/office/word/2010/wordprocessingGroup" xmlns:wpi="http://schemas.microsoft.com/office/word/2010/wordprocessingInk" xmlns:wne="http://schemas.microsoft.com/office/word/2006/wordml" xmlns:wps="http://schemas.microsoft.com/office/word/2010/wordprocessingShape" mc:Ignorable="w14 w15 w16se w16cid w16 w16cex w16sdtdh w16sdtfl w16du wp14">
+  <w:abstractNum w:abstractNumId="0" w15:restartNumberingAfterBreak="0">
+    <w:nsid w:val="03870859"/>
+    <w:multiLevelType w:val="multilevel"/>
+    <w:tmpl w:val="F404DD14"/>
+    <w:lvl w:ilvl="0">
+      <w:start w:val="1"/>
+      <w:numFmt w:val="bullet"/>
+      <w:lvlText w:val=""/>
+      <w:lvlJc w:val="left"/>
+      <w:pPr>
+        <w:tabs>
+          <w:tab w:val="num" w:pos="720"/>
+        </w:tabs>
+        <w:ind w:left="720" w:hanging="360"/>
+      </w:pPr>
+      <w:rPr>
+        <w:rFonts w:ascii="Symbol" w:hAnsi="Symbol" w:hint="default"/>
+        <w:sz w:val="20"/>
+      </w:rPr>
+    </w:lvl>
+    <w:lvl w:ilvl="1">
+      <w:start w:val="1"/>
+      <w:numFmt w:val="bullet"/>
+      <w:lvlText w:val="o"/>
+      <w:lvlJc w:val="left"/>
+      <w:pPr>
+        <w:tabs>
+          <w:tab w:val="num" w:pos="1440"/>
+        </w:tabs>
+        <w:ind w:left="1440" w:hanging="360"/>
+      </w:pPr>
+      <w:rPr>
+        <w:rFonts w:ascii="Courier New" w:hAnsi="Courier New" w:hint="default"/>
+        <w:sz w:val="20"/>
+      </w:rPr>
+    </w:lvl>
+    <w:lvl w:ilvl="2">
+      <w:start w:val="1"/>
+      <w:numFmt w:val="decimal"/>
+      <w:lvlText w:val="%3."/>
+      <w:lvlJc w:val="left"/>
+      <w:pPr>
+        <w:tabs>
+          <w:tab w:val="num" w:pos="2160"/>
+        </w:tabs>
+        <w:ind w:left="2160" w:hanging="360"/>
+      </w:pPr>
+    </w:lvl>
+    <w:lvl w:ilvl="3" w:tentative="1">
+      <w:start w:val="1"/>
+      <w:numFmt w:val="bullet"/>
+      <w:lvlText w:val=""/>
+      <w:lvlJc w:val="left"/>
+      <w:pPr>
+        <w:tabs>
+          <w:tab w:val="num" w:pos="2880"/>
+        </w:tabs>
+        <w:ind w:left="2880" w:hanging="360"/>
+      </w:pPr>
+      <w:rPr>
+        <w:rFonts w:ascii="Wingdings" w:hAnsi="Wingdings" w:hint="default"/>
+        <w:sz w:val="20"/>
+      </w:rPr>
+    </w:lvl>
+    <w:lvl w:ilvl="4" w:tentative="1">
+      <w:start w:val="1"/>
+      <w:numFmt w:val="bullet"/>
+      <w:lvlText w:val=""/>
+      <w:lvlJc w:val="left"/>
+      <w:pPr>
+        <w:tabs>
+          <w:tab w:val="num" w:pos="3600"/>
+        </w:tabs>
+        <w:ind w:left="3600" w:hanging="360"/>
+      </w:pPr>
+      <w:rPr>
+        <w:rFonts w:ascii="Wingdings" w:hAnsi="Wingdings" w:hint="default"/>
+        <w:sz w:val="20"/>
+      </w:rPr>
+    </w:lvl>
+    <w:lvl w:ilvl="5" w:tentative="1">
+      <w:start w:val="1"/>
+      <w:numFmt w:val="bullet"/>
+      <w:lvlText w:val=""/>
+      <w:lvlJc w:val="left"/>
+      <w:pPr>
+        <w:tabs>
+          <w:tab w:val="num" w:pos="4320"/>
+        </w:tabs>
+        <w:ind w:left="4320" w:hanging="360"/>
+      </w:pPr>
+      <w:rPr>
+        <w:rFonts w:ascii="Wingdings" w:hAnsi="Wingdings" w:hint="default"/>
+        <w:sz w:val="20"/>
+      </w:rPr>
+    </w:lvl>
+    <w:lvl w:ilvl="6" w:tentative="1">
+      <w:start w:val="1"/>
+      <w:numFmt w:val="bullet"/>
+      <w:lvlText w:val=""/>
+      <w:lvlJc w:val="left"/>
+      <w:pPr>
+        <w:tabs>
+          <w:tab w:val="num" w:pos="5040"/>
+        </w:tabs>
+        <w:ind w:left="5040" w:hanging="360"/>
+      </w:pPr>
+      <w:rPr>
+        <w:rFonts w:ascii="Wingdings" w:hAnsi="Wingdings" w:hint="default"/>
+        <w:sz w:val="20"/>
+      </w:rPr>
+    </w:lvl>
+    <w:lvl w:ilvl="7" w:tentative="1">
+      <w:start w:val="1"/>
+      <w:numFmt w:val="bullet"/>
+      <w:lvlText w:val=""/>
+      <w:lvlJc w:val="left"/>
+      <w:pPr>
+        <w:tabs>
+          <w:tab w:val="num" w:pos="5760"/>
+        </w:tabs>
+        <w:ind w:left="5760" w:hanging="360"/>
+      </w:pPr>
+      <w:rPr>
+        <w:rFonts w:ascii="Wingdings" w:hAnsi="Wingdings" w:hint="default"/>
+        <w:sz w:val="20"/>
+      </w:rPr>
+    </w:lvl>
+    <w:lvl w:ilvl="8" w:tentative="1">
+      <w:start w:val="1"/>
+      <w:numFmt w:val="bullet"/>
+      <w:lvlText w:val=""/>
+      <w:lvlJc w:val="left"/>
+      <w:pPr>
+        <w:tabs>
+          <w:tab w:val="num" w:pos="6480"/>
+        </w:tabs>
+        <w:ind w:left="6480" w:hanging="360"/>
+      </w:pPr>
+      <w:rPr>
+        <w:rFonts w:ascii="Wingdings" w:hAnsi="Wingdings" w:hint="default"/>
+        <w:sz w:val="20"/>
+      </w:rPr>
+    </w:lvl>
+  </w:abstractNum>
+  <w:abstractNum w:abstractNumId="1" w15:restartNumberingAfterBreak="0">
+    <w:nsid w:val="04322E54"/>
+    <w:multiLevelType w:val="multilevel"/>
+    <w:tmpl w:val="28465604"/>
+    <w:lvl w:ilvl="0">
+      <w:start w:val="1"/>
+      <w:numFmt w:val="bullet"/>
+      <w:lvlText w:val=""/>
+      <w:lvlJc w:val="left"/>
+      <w:pPr>
+        <w:tabs>
+          <w:tab w:val="num" w:pos="720"/>
+        </w:tabs>
+        <w:ind w:left="720" w:hanging="360"/>
+      </w:pPr>
+      <w:rPr>
+        <w:rFonts w:ascii="Symbol" w:hAnsi="Symbol" w:hint="default"/>
+        <w:sz w:val="20"/>
+      </w:rPr>
+    </w:lvl>
+    <w:lvl w:ilvl="1" w:tentative="1">
+      <w:start w:val="1"/>
+      <w:numFmt w:val="bullet"/>
+      <w:lvlText w:val="o"/>
+      <w:lvlJc w:val="left"/>
+      <w:pPr>
+        <w:tabs>
+          <w:tab w:val="num" w:pos="1440"/>
+        </w:tabs>
+        <w:ind w:left="1440" w:hanging="360"/>
+      </w:pPr>
+      <w:rPr>
+        <w:rFonts w:ascii="Courier New" w:hAnsi="Courier New" w:hint="default"/>
+        <w:sz w:val="20"/>
+      </w:rPr>
+    </w:lvl>
+    <w:lvl w:ilvl="2" w:tentative="1">
+      <w:start w:val="1"/>
+      <w:numFmt w:val="bullet"/>
+      <w:lvlText w:val=""/>
+      <w:lvlJc w:val="left"/>
+      <w:pPr>
+        <w:tabs>
+          <w:tab w:val="num" w:pos="2160"/>
+        </w:tabs>
+        <w:ind w:left="2160" w:hanging="360"/>
+      </w:pPr>
+      <w:rPr>
+        <w:rFonts w:ascii="Wingdings" w:hAnsi="Wingdings" w:hint="default"/>
+        <w:sz w:val="20"/>
+      </w:rPr>
+    </w:lvl>
+    <w:lvl w:ilvl="3" w:tentative="1">
+      <w:start w:val="1"/>
+      <w:numFmt w:val="bullet"/>
+      <w:lvlText w:val=""/>
+      <w:lvlJc w:val="left"/>
+      <w:pPr>
+        <w:tabs>
+          <w:tab w:val="num" w:pos="2880"/>
+        </w:tabs>
+        <w:ind w:left="2880" w:hanging="360"/>
+      </w:pPr>
+      <w:rPr>
+        <w:rFonts w:ascii="Wingdings" w:hAnsi="Wingdings" w:hint="default"/>
+        <w:sz w:val="20"/>
+      </w:rPr>
+    </w:lvl>
+    <w:lvl w:ilvl="4" w:tentative="1">
+      <w:start w:val="1"/>
+      <w:numFmt w:val="bullet"/>
+      <w:lvlText w:val=""/>
+      <w:lvlJc w:val="left"/>
+      <w:pPr>
+        <w:tabs>
+          <w:tab w:val="num" w:pos="3600"/>
+        </w:tabs>
+        <w:ind w:left="3600" w:hanging="360"/>
+      </w:pPr>
+      <w:rPr>
+        <w:rFonts w:ascii="Wingdings" w:hAnsi="Wingdings" w:hint="default"/>
+        <w:sz w:val="20"/>
+      </w:rPr>
+    </w:lvl>
+    <w:lvl w:ilvl="5" w:tentative="1">
+      <w:start w:val="1"/>
+      <w:numFmt w:val="bullet"/>
+      <w:lvlText w:val=""/>
+      <w:lvlJc w:val="left"/>
+      <w:pPr>
+        <w:tabs>
+          <w:tab w:val="num" w:pos="4320"/>
+        </w:tabs>
+        <w:ind w:left="4320" w:hanging="360"/>
+      </w:pPr>
+      <w:rPr>
+        <w:rFonts w:ascii="Wingdings" w:hAnsi="Wingdings" w:hint="default"/>
+        <w:sz w:val="20"/>
+      </w:rPr>
+    </w:lvl>
+    <w:lvl w:ilvl="6" w:tentative="1">
+      <w:start w:val="1"/>
+      <w:numFmt w:val="bullet"/>
+      <w:lvlText w:val=""/>
+      <w:lvlJc w:val="left"/>
+      <w:pPr>
+        <w:tabs>
+          <w:tab w:val="num" w:pos="5040"/>
+        </w:tabs>
+        <w:ind w:left="5040" w:hanging="360"/>
+      </w:pPr>
+      <w:rPr>
+        <w:rFonts w:ascii="Wingdings" w:hAnsi="Wingdings" w:hint="default"/>
+        <w:sz w:val="20"/>
+      </w:rPr>
+    </w:lvl>
+    <w:lvl w:ilvl="7" w:tentative="1">
+      <w:start w:val="1"/>
+      <w:numFmt w:val="bullet"/>
+      <w:lvlText w:val=""/>
+      <w:lvlJc w:val="left"/>
+      <w:pPr>
+        <w:tabs>
+          <w:tab w:val="num" w:pos="5760"/>
+        </w:tabs>
+        <w:ind w:left="5760" w:hanging="360"/>
+      </w:pPr>
+      <w:rPr>
+        <w:rFonts w:ascii="Wingdings" w:hAnsi="Wingdings" w:hint="default"/>
+        <w:sz w:val="20"/>
+      </w:rPr>
+    </w:lvl>
+    <w:lvl w:ilvl="8" w:tentative="1">
+      <w:start w:val="1"/>
+      <w:numFmt w:val="bullet"/>
+      <w:lvlText w:val=""/>
+      <w:lvlJc w:val="left"/>
+      <w:pPr>
+        <w:tabs>
+          <w:tab w:val="num" w:pos="6480"/>
+        </w:tabs>
+        <w:ind w:left="6480" w:hanging="360"/>
+      </w:pPr>
+      <w:rPr>
+        <w:rFonts w:ascii="Wingdings" w:hAnsi="Wingdings" w:hint="default"/>
+        <w:sz w:val="20"/>
+      </w:rPr>
+    </w:lvl>
+  </w:abstractNum>
+  <w:abstractNum w:abstractNumId="2" w15:restartNumberingAfterBreak="0">
+    <w:nsid w:val="33A21B6C"/>
+    <w:multiLevelType w:val="multilevel"/>
+    <w:tmpl w:val="6A5A9956"/>
+    <w:lvl w:ilvl="0">
+      <w:start w:val="1"/>
+      <w:numFmt w:val="bullet"/>
+      <w:lvlText w:val=""/>
+      <w:lvlJc w:val="left"/>
+      <w:pPr>
+        <w:tabs>
+          <w:tab w:val="num" w:pos="720"/>
+        </w:tabs>
+        <w:ind w:left="720" w:hanging="360"/>
+      </w:pPr>
+      <w:rPr>
+        <w:rFonts w:ascii="Symbol" w:hAnsi="Symbol" w:hint="default"/>
+        <w:sz w:val="20"/>
+      </w:rPr>
+    </w:lvl>
+    <w:lvl w:ilvl="1" w:tentative="1">
+      <w:start w:val="1"/>
+      <w:numFmt w:val="bullet"/>
+      <w:lvlText w:val="o"/>
+      <w:lvlJc w:val="left"/>
+      <w:pPr>
+        <w:tabs>
+          <w:tab w:val="num" w:pos="1440"/>
+        </w:tabs>
+        <w:ind w:left="1440" w:hanging="360"/>
+      </w:pPr>
+      <w:rPr>
+        <w:rFonts w:ascii="Courier New" w:hAnsi="Courier New" w:hint="default"/>
+        <w:sz w:val="20"/>
+      </w:rPr>
+    </w:lvl>
+    <w:lvl w:ilvl="2" w:tentative="1">
+      <w:start w:val="1"/>
+      <w:numFmt w:val="bullet"/>
+      <w:lvlText w:val=""/>
+      <w:lvlJc w:val="left"/>
+      <w:pPr>
+        <w:tabs>
+          <w:tab w:val="num" w:pos="2160"/>
+        </w:tabs>
+        <w:ind w:left="2160" w:hanging="360"/>
+      </w:pPr>
+      <w:rPr>
+        <w:rFonts w:ascii="Wingdings" w:hAnsi="Wingdings" w:hint="default"/>
+        <w:sz w:val="20"/>
+      </w:rPr>
+    </w:lvl>
+    <w:lvl w:ilvl="3" w:tentative="1">
+      <w:start w:val="1"/>
+      <w:numFmt w:val="bullet"/>
+      <w:lvlText w:val=""/>
+      <w:lvlJc w:val="left"/>
+      <w:pPr>
+        <w:tabs>
+          <w:tab w:val="num" w:pos="2880"/>
+        </w:tabs>
+        <w:ind w:left="2880" w:hanging="360"/>
+      </w:pPr>
+      <w:rPr>
+        <w:rFonts w:ascii="Wingdings" w:hAnsi="Wingdings" w:hint="default"/>
+        <w:sz w:val="20"/>
+      </w:rPr>
+    </w:lvl>
+    <w:lvl w:ilvl="4" w:tentative="1">
+      <w:start w:val="1"/>
+      <w:numFmt w:val="bullet"/>
+      <w:lvlText w:val=""/>
+      <w:lvlJc w:val="left"/>
+      <w:pPr>
+        <w:tabs>
+          <w:tab w:val="num" w:pos="3600"/>
+        </w:tabs>
+        <w:ind w:left="3600" w:hanging="360"/>
+      </w:pPr>
+      <w:rPr>
+        <w:rFonts w:ascii="Wingdings" w:hAnsi="Wingdings" w:hint="default"/>
+        <w:sz w:val="20"/>
+      </w:rPr>
+    </w:lvl>
+    <w:lvl w:ilvl="5" w:tentative="1">
+      <w:start w:val="1"/>
+      <w:numFmt w:val="bullet"/>
+      <w:lvlText w:val=""/>
+      <w:lvlJc w:val="left"/>
+      <w:pPr>
+        <w:tabs>
+          <w:tab w:val="num" w:pos="4320"/>
+        </w:tabs>
+        <w:ind w:left="4320" w:hanging="360"/>
+      </w:pPr>
+      <w:rPr>
+        <w:rFonts w:ascii="Wingdings" w:hAnsi="Wingdings" w:hint="default"/>
+        <w:sz w:val="20"/>
+      </w:rPr>
+    </w:lvl>
+    <w:lvl w:ilvl="6" w:tentative="1">
+      <w:start w:val="1"/>
+      <w:numFmt w:val="bullet"/>
+      <w:lvlText w:val=""/>
+      <w:lvlJc w:val="left"/>
+      <w:pPr>
+        <w:tabs>
+          <w:tab w:val="num" w:pos="5040"/>
+        </w:tabs>
+        <w:ind w:left="5040" w:hanging="360"/>
+      </w:pPr>
+      <w:rPr>
+        <w:rFonts w:ascii="Wingdings" w:hAnsi="Wingdings" w:hint="default"/>
+        <w:sz w:val="20"/>
+      </w:rPr>
+    </w:lvl>
+    <w:lvl w:ilvl="7" w:tentative="1">
+      <w:start w:val="1"/>
+      <w:numFmt w:val="bullet"/>
+      <w:lvlText w:val=""/>
+      <w:lvlJc w:val="left"/>
+      <w:pPr>
+        <w:tabs>
+          <w:tab w:val="num" w:pos="5760"/>
+        </w:tabs>
+        <w:ind w:left="5760" w:hanging="360"/>
+      </w:pPr>
+      <w:rPr>
+        <w:rFonts w:ascii="Wingdings" w:hAnsi="Wingdings" w:hint="default"/>
+        <w:sz w:val="20"/>
+      </w:rPr>
+    </w:lvl>
+    <w:lvl w:ilvl="8" w:tentative="1">
+      <w:start w:val="1"/>
+      <w:numFmt w:val="bullet"/>
+      <w:lvlText w:val=""/>
+      <w:lvlJc w:val="left"/>
+      <w:pPr>
+        <w:tabs>
+          <w:tab w:val="num" w:pos="6480"/>
+        </w:tabs>
+        <w:ind w:left="6480" w:hanging="360"/>
+      </w:pPr>
+      <w:rPr>
+        <w:rFonts w:ascii="Wingdings" w:hAnsi="Wingdings" w:hint="default"/>
+        <w:sz w:val="20"/>
+      </w:rPr>
+    </w:lvl>
+  </w:abstractNum>
+  <w:abstractNum w:abstractNumId="3" w15:restartNumberingAfterBreak="0">
+    <w:nsid w:val="660C3543"/>
+    <w:multiLevelType w:val="multilevel"/>
+    <w:tmpl w:val="34EA8364"/>
+    <w:lvl w:ilvl="0">
+      <w:start w:val="1"/>
+      <w:numFmt w:val="bullet"/>
+      <w:lvlText w:val=""/>
+      <w:lvlJc w:val="left"/>
+      <w:pPr>
+        <w:tabs>
+          <w:tab w:val="num" w:pos="720"/>
+        </w:tabs>
+        <w:ind w:left="720" w:hanging="360"/>
+      </w:pPr>
+      <w:rPr>
+        <w:rFonts w:ascii="Symbol" w:hAnsi="Symbol" w:hint="default"/>
+        <w:sz w:val="20"/>
+      </w:rPr>
+    </w:lvl>
+    <w:lvl w:ilvl="1" w:tentative="1">
+      <w:start w:val="1"/>
+      <w:numFmt w:val="bullet"/>
+      <w:lvlText w:val="o"/>
+      <w:lvlJc w:val="left"/>
+      <w:pPr>
+        <w:tabs>
+          <w:tab w:val="num" w:pos="1440"/>
+        </w:tabs>
+        <w:ind w:left="1440" w:hanging="360"/>
+      </w:pPr>
+      <w:rPr>
+        <w:rFonts w:ascii="Courier New" w:hAnsi="Courier New" w:hint="default"/>
+        <w:sz w:val="20"/>
+      </w:rPr>
+    </w:lvl>
+    <w:lvl w:ilvl="2" w:tentative="1">
+      <w:start w:val="1"/>
+      <w:numFmt w:val="bullet"/>
+      <w:lvlText w:val=""/>
+      <w:lvlJc w:val="left"/>
+      <w:pPr>
+        <w:tabs>
+          <w:tab w:val="num" w:pos="2160"/>
+        </w:tabs>
+        <w:ind w:left="2160" w:hanging="360"/>
+      </w:pPr>
+      <w:rPr>
+        <w:rFonts w:ascii="Wingdings" w:hAnsi="Wingdings" w:hint="default"/>
+        <w:sz w:val="20"/>
+      </w:rPr>
+    </w:lvl>
+    <w:lvl w:ilvl="3" w:tentative="1">
+      <w:start w:val="1"/>
+      <w:numFmt w:val="bullet"/>
+      <w:lvlText w:val=""/>
+      <w:lvlJc w:val="left"/>
+      <w:pPr>
+        <w:tabs>
+          <w:tab w:val="num" w:pos="2880"/>
+        </w:tabs>
+        <w:ind w:left="2880" w:hanging="360"/>
+      </w:pPr>
+      <w:rPr>
+        <w:rFonts w:ascii="Wingdings" w:hAnsi="Wingdings" w:hint="default"/>
+        <w:sz w:val="20"/>
+      </w:rPr>
+    </w:lvl>
+    <w:lvl w:ilvl="4" w:tentative="1">
+      <w:start w:val="1"/>
+      <w:numFmt w:val="bullet"/>
+      <w:lvlText w:val=""/>
+      <w:lvlJc w:val="left"/>
+      <w:pPr>
+        <w:tabs>
+          <w:tab w:val="num" w:pos="3600"/>
+        </w:tabs>
+        <w:ind w:left="3600" w:hanging="360"/>
+      </w:pPr>
+      <w:rPr>
+        <w:rFonts w:ascii="Wingdings" w:hAnsi="Wingdings" w:hint="default"/>
+        <w:sz w:val="20"/>
+      </w:rPr>
+    </w:lvl>
+    <w:lvl w:ilvl="5" w:tentative="1">
+      <w:start w:val="1"/>
+      <w:numFmt w:val="bullet"/>
+      <w:lvlText w:val=""/>
+      <w:lvlJc w:val="left"/>
+      <w:pPr>
+        <w:tabs>
+          <w:tab w:val="num" w:pos="4320"/>
+        </w:tabs>
+        <w:ind w:left="4320" w:hanging="360"/>
+      </w:pPr>
+      <w:rPr>
+        <w:rFonts w:ascii="Wingdings" w:hAnsi="Wingdings" w:hint="default"/>
+        <w:sz w:val="20"/>
+      </w:rPr>
+    </w:lvl>
+    <w:lvl w:ilvl="6" w:tentative="1">
+      <w:start w:val="1"/>
+      <w:numFmt w:val="bullet"/>
+      <w:lvlText w:val=""/>
+      <w:lvlJc w:val="left"/>
+      <w:pPr>
+        <w:tabs>
+          <w:tab w:val="num" w:pos="5040"/>
+        </w:tabs>
+        <w:ind w:left="5040" w:hanging="360"/>
+      </w:pPr>
+      <w:rPr>
+        <w:rFonts w:ascii="Wingdings" w:hAnsi="Wingdings" w:hint="default"/>
+        <w:sz w:val="20"/>
+      </w:rPr>
+    </w:lvl>
+    <w:lvl w:ilvl="7" w:tentative="1">
+      <w:start w:val="1"/>
+      <w:numFmt w:val="bullet"/>
+      <w:lvlText w:val=""/>
+      <w:lvlJc w:val="left"/>
+      <w:pPr>
+        <w:tabs>
+          <w:tab w:val="num" w:pos="5760"/>
+        </w:tabs>
+        <w:ind w:left="5760" w:hanging="360"/>
+      </w:pPr>
+      <w:rPr>
+        <w:rFonts w:ascii="Wingdings" w:hAnsi="Wingdings" w:hint="default"/>
+        <w:sz w:val="20"/>
+      </w:rPr>
+    </w:lvl>
+    <w:lvl w:ilvl="8" w:tentative="1">
+      <w:start w:val="1"/>
+      <w:numFmt w:val="bullet"/>
+      <w:lvlText w:val=""/>
+      <w:lvlJc w:val="left"/>
+      <w:pPr>
+        <w:tabs>
+          <w:tab w:val="num" w:pos="6480"/>
+        </w:tabs>
+        <w:ind w:left="6480" w:hanging="360"/>
+      </w:pPr>
+      <w:rPr>
+        <w:rFonts w:ascii="Wingdings" w:hAnsi="Wingdings" w:hint="default"/>
+        <w:sz w:val="20"/>
+      </w:rPr>
+    </w:lvl>
+  </w:abstractNum>
+  <w:num w:numId="1" w16cid:durableId="481972390">
+    <w:abstractNumId w:val="3"/>
+  </w:num>
+  <w:num w:numId="2" w16cid:durableId="1861165943">
+    <w:abstractNumId w:val="2"/>
+  </w:num>
+  <w:num w:numId="3" w16cid:durableId="103813994">
+    <w:abstractNumId w:val="0"/>
+  </w:num>
+  <w:num w:numId="4" w16cid:durableId="780102275">
+    <w:abstractNumId w:val="1"/>
+  </w:num>
+</w:numbering>
 </file>
 
 <file path=word/styles.xml><?xml version="1.0" encoding="utf-8"?>
@@ -525,7 +1529,6 @@
     <w:next w:val="Normal"/>
     <w:link w:val="Heading3Char"/>
     <w:uiPriority w:val="9"/>
-    <w:semiHidden/>
     <w:unhideWhenUsed/>
     <w:qFormat/>
     <w:rsid w:val="00A750AC"/>
@@ -677,7 +1680,6 @@
   <w:style w:type="character" w:default="1" w:styleId="DefaultParagraphFont">
     <w:name w:val="Default Paragraph Font"/>
     <w:uiPriority w:val="1"/>
-    <w:semiHidden/>
     <w:unhideWhenUsed/>
   </w:style>
   <w:style w:type="table" w:default="1" w:styleId="TableNormal">
@@ -733,7 +1735,6 @@
     <w:basedOn w:val="DefaultParagraphFont"/>
     <w:link w:val="Heading3"/>
     <w:uiPriority w:val="9"/>
-    <w:semiHidden/>
     <w:rsid w:val="00A750AC"/>
     <w:rPr>
       <w:rFonts w:eastAsiaTheme="majorEastAsia" w:cstheme="majorBidi"/>

</xml_diff>